<commit_message>
Added email to writeup
</commit_message>
<xml_diff>
--- a/Writeup.docx
+++ b/Writeup.docx
@@ -17,6 +17,15 @@
         <w:jc w:val="right"/>
       </w:pPr>
       <w:r>
+        <w:t>andrew.helenius@gmail.com</w:t>
+      </w:r>
+    </w:p>
+    <w:p>
+      <w:pPr>
+        <w:spacing w:after="0"/>
+        <w:jc w:val="right"/>
+      </w:pPr>
+      <w:r>
         <w:t>10/20/2013</w:t>
       </w:r>
     </w:p>
@@ -26,8 +35,13 @@
         <w:jc w:val="center"/>
       </w:pPr>
       <w:r>
-        <w:t>Homework 1 Writeup</w:t>
-      </w:r>
+        <w:t xml:space="preserve">Homework 1 </w:t>
+      </w:r>
+      <w:proofErr w:type="spellStart"/>
+      <w:r>
+        <w:t>Writeup</w:t>
+      </w:r>
+      <w:proofErr w:type="spellEnd"/>
     </w:p>
     <w:p>
       <w:pPr>
@@ -127,7 +141,15 @@
       </w:pPr>
       <w:r>
         <w:tab/>
-        <w:t xml:space="preserve">I ran into various pitfalls, or rather plateaus, but it turns out that after a lot of playtesting, the fact of sitting </w:t>
+        <w:t xml:space="preserve">I ran into various pitfalls, or rather plateaus, but it turns out that after a lot of </w:t>
+      </w:r>
+      <w:proofErr w:type="spellStart"/>
+      <w:r>
+        <w:t>playtesting</w:t>
+      </w:r>
+      <w:proofErr w:type="spellEnd"/>
+      <w:r>
+        <w:t xml:space="preserve">, the fact of sitting </w:t>
       </w:r>
       <w:r>
         <w:t>the</w:t>
@@ -195,15 +217,37 @@
         <w:rPr>
           <w:rFonts w:ascii="Consolas" w:hAnsi="Consolas" w:cs="Consolas"/>
         </w:rPr>
-        <w:t>java DinnerTable "input.txt"</w:t>
-      </w:r>
-    </w:p>
-    <w:p>
-      <w:pPr>
-        <w:spacing w:after="0"/>
-      </w:pPr>
-      <w:r>
-        <w:t>I had routed stdout to file, see: hw1-soln1.txt, hw1-soln2.txt and hw1-soln3.txt</w:t>
+        <w:t xml:space="preserve">java </w:t>
+      </w:r>
+      <w:proofErr w:type="spellStart"/>
+      <w:r>
+        <w:rPr>
+          <w:rFonts w:ascii="Consolas" w:hAnsi="Consolas" w:cs="Consolas"/>
+        </w:rPr>
+        <w:t>DinnerTable</w:t>
+      </w:r>
+      <w:proofErr w:type="spellEnd"/>
+      <w:r>
+        <w:rPr>
+          <w:rFonts w:ascii="Consolas" w:hAnsi="Consolas" w:cs="Consolas"/>
+        </w:rPr>
+        <w:t xml:space="preserve"> "input.txt"</w:t>
+      </w:r>
+    </w:p>
+    <w:p>
+      <w:pPr>
+        <w:spacing w:after="0"/>
+      </w:pPr>
+      <w:r>
+        <w:t xml:space="preserve">I had routed </w:t>
+      </w:r>
+      <w:proofErr w:type="spellStart"/>
+      <w:r>
+        <w:t>stdout</w:t>
+      </w:r>
+      <w:proofErr w:type="spellEnd"/>
+      <w:r>
+        <w:t xml:space="preserve"> to file, see: hw1-soln1.txt, hw1-soln2.txt and hw1-soln3.txt</w:t>
       </w:r>
     </w:p>
     <w:p>
@@ -238,6 +282,7 @@
       <w:pPr>
         <w:spacing w:after="0"/>
       </w:pPr>
+      <w:proofErr w:type="gramStart"/>
       <w:r>
         <w:t xml:space="preserve">Java with notepad++, </w:t>
       </w:r>
@@ -247,6 +292,7 @@
       <w:r>
         <w:t xml:space="preserve"> management.</w:t>
       </w:r>
+      <w:proofErr w:type="gramEnd"/>
     </w:p>
     <w:p>
       <w:pPr>
@@ -281,7 +327,15 @@
         <w:spacing w:after="0"/>
       </w:pPr>
       <w:r>
-        <w:t>Home computer, 3.1ghz quad core i5 processor, 8 GB's memory @1600.</w:t>
+        <w:t xml:space="preserve">Home computer, </w:t>
+      </w:r>
+      <w:proofErr w:type="gramStart"/>
+      <w:r>
+        <w:t>3.1ghz</w:t>
+      </w:r>
+      <w:proofErr w:type="gramEnd"/>
+      <w:r>
+        <w:t xml:space="preserve"> quad core i5 processor, 8 GB's memory @1600.</w:t>
       </w:r>
     </w:p>
     <w:sectPr>

</xml_diff>